<commit_message>
Added pub.py for Lab4
</commit_message>
<xml_diff>
--- a/cs3237Lab4/cs3237lab4ansbk.docx
+++ b/cs3237Lab4/cs3237lab4ansbk.docx
@@ -1,12 +1,14 @@
 
 <file path=word/document.xml><?xml version="1.0" encoding="utf-8"?>
-<w:document xmlns:wpc="http://schemas.microsoft.com/office/word/2010/wordprocessingCanvas" xmlns:cx="http://schemas.microsoft.com/office/drawing/2014/chartex" xmlns:cx1="http://schemas.microsoft.com/office/drawing/2015/9/8/chartex" xmlns:cx2="http://schemas.microsoft.com/office/drawing/2015/10/21/chartex" xmlns:cx3="http://schemas.microsoft.com/office/drawing/2016/5/9/chartex" xmlns:cx4="http://schemas.microsoft.com/office/drawing/2016/5/10/chartex" xmlns:cx5="http://schemas.microsoft.com/office/drawing/2016/5/11/chartex" xmlns:cx6="http://schemas.microsoft.com/office/drawing/2016/5/12/chartex" xmlns:cx7="http://schemas.microsoft.com/office/drawing/2016/5/13/chartex" xmlns:cx8="http://schemas.microsoft.com/office/drawing/2016/5/14/chartex" xmlns:mc="http://schemas.openxmlformats.org/markup-compatibility/2006" xmlns:aink="http://schemas.microsoft.com/office/drawing/2016/ink" xmlns:am3d="http://schemas.microsoft.com/office/drawing/2017/model3d" xmlns:o="urn:schemas-microsoft-com:office:office" xmlns:r="http://schemas.openxmlformats.org/officeDocument/2006/relationships" xmlns:m="http://schemas.openxmlformats.org/officeDocument/2006/math" xmlns:v="urn:schemas-microsoft-com:vml" xmlns:wp14="http://schemas.microsoft.com/office/word/2010/wordprocessingDrawing" xmlns:wp="http://schemas.openxmlformats.org/drawingml/2006/wordprocessingDrawing" xmlns:w10="urn:schemas-microsoft-com:office:word" xmlns:w="http://schemas.openxmlformats.org/wordprocessingml/2006/main" xmlns:w14="http://schemas.microsoft.com/office/word/2010/wordml" xmlns:w15="http://schemas.microsoft.com/office/word/2012/wordml" xmlns:w16cid="http://schemas.microsoft.com/office/word/2016/wordml/cid" xmlns:w16se="http://schemas.microsoft.com/office/word/2015/wordml/symex" xmlns:wpg="http://schemas.microsoft.com/office/word/2010/wordprocessingGroup" xmlns:wpi="http://schemas.microsoft.com/office/word/2010/wordprocessingInk" xmlns:wne="http://schemas.microsoft.com/office/word/2006/wordml" xmlns:wps="http://schemas.microsoft.com/office/word/2010/wordprocessingShape" mc:Ignorable="w14 w15 w16se w16cid wp14">
+<w:document xmlns:o="urn:schemas-microsoft-com:office:office" xmlns:r="http://schemas.openxmlformats.org/officeDocument/2006/relationships" xmlns:v="urn:schemas-microsoft-com:vml" xmlns:w="http://schemas.openxmlformats.org/wordprocessingml/2006/main" xmlns:w10="urn:schemas-microsoft-com:office:word" xmlns:wp="http://schemas.openxmlformats.org/drawingml/2006/wordprocessingDrawing" xmlns:wps="http://schemas.microsoft.com/office/word/2010/wordprocessingShape" xmlns:wpg="http://schemas.microsoft.com/office/word/2010/wordprocessingGroup" xmlns:mc="http://schemas.openxmlformats.org/markup-compatibility/2006" xmlns:wp14="http://schemas.microsoft.com/office/word/2010/wordprocessingDrawing" xmlns:w14="http://schemas.microsoft.com/office/word/2010/wordml" mc:Ignorable="w14 wp14">
   <w:body>
     <w:p>
       <w:pPr>
+        <w:pStyle w:val="Normal"/>
         <w:jc w:val="center"/>
         <w:rPr>
           <w:b/>
+          <w:b/>
           <w:lang w:val="en-US"/>
         </w:rPr>
       </w:pPr>
@@ -20,31 +22,27 @@
     </w:p>
     <w:p>
       <w:pPr>
+        <w:pStyle w:val="Normal"/>
         <w:jc w:val="center"/>
         <w:rPr>
           <w:b/>
-          <w:lang w:val="en-US"/>
-        </w:rPr>
-      </w:pPr>
-      <w:r>
-        <w:rPr>
-          <w:b/>
-          <w:lang w:val="en-US"/>
-        </w:rPr>
-        <w:t xml:space="preserve">Lab </w:t>
-      </w:r>
-      <w:r>
-        <w:rPr>
-          <w:b/>
-          <w:lang w:val="en-US"/>
-        </w:rPr>
-        <w:t>4</w:t>
+          <w:b/>
+          <w:lang w:val="en-US"/>
+        </w:rPr>
+      </w:pPr>
+      <w:r>
+        <w:rPr>
+          <w:b/>
+          <w:lang w:val="en-US"/>
+        </w:rPr>
+        <w:t>Lab 4</w:t>
       </w:r>
       <w:bookmarkStart w:id="0" w:name="_GoBack"/>
       <w:bookmarkEnd w:id="0"/>
     </w:p>
     <w:p>
       <w:pPr>
+        <w:pStyle w:val="Normal"/>
         <w:jc w:val="center"/>
         <w:rPr>
           <w:u w:val="single"/>
@@ -56,120 +54,262 @@
           <w:b/>
           <w:lang w:val="en-US"/>
         </w:rPr>
-        <w:t xml:space="preserve">ANSWER </w:t>
-      </w:r>
-      <w:r>
-        <w:rPr>
-          <w:b/>
-          <w:lang w:val="en-US"/>
-        </w:rPr>
-        <w:t>BOOK</w:t>
-      </w:r>
-    </w:p>
-    <w:p>
-      <w:pPr>
-        <w:rPr>
-          <w:b/>
-          <w:lang w:val="en-US"/>
-        </w:rPr>
-      </w:pPr>
+        <w:t>ANSWER BOOK</w:t>
+      </w:r>
+    </w:p>
+    <w:p>
+      <w:pPr>
+        <w:pStyle w:val="Normal"/>
+        <w:rPr>
+          <w:b/>
+          <w:b/>
+          <w:lang w:val="en-US"/>
+        </w:rPr>
+      </w:pPr>
+      <w:r>
+        <w:rPr>
+          <w:b/>
+          <w:lang w:val="en-US"/>
+        </w:rPr>
+      </w:r>
     </w:p>
     <w:tbl>
       <w:tblPr>
         <w:tblStyle w:val="TableGrid"/>
-        <w:tblW w:w="0" w:type="auto"/>
-        <w:tblLook w:val="04A0" w:firstRow="1" w:lastRow="0" w:firstColumn="1" w:lastColumn="0" w:noHBand="0" w:noVBand="1"/>
+        <w:tblW w:w="9010" w:type="dxa"/>
+        <w:jc w:val="left"/>
+        <w:tblInd w:w="0" w:type="dxa"/>
+        <w:tblLayout w:type="fixed"/>
+        <w:tblCellMar>
+          <w:top w:w="0" w:type="dxa"/>
+          <w:left w:w="108" w:type="dxa"/>
+          <w:bottom w:w="0" w:type="dxa"/>
+          <w:right w:w="108" w:type="dxa"/>
+        </w:tblCellMar>
+        <w:tblLook w:val="04a0" w:noHBand="0" w:noVBand="1" w:firstColumn="1" w:lastRow="0" w:lastColumn="0" w:firstRow="1"/>
       </w:tblPr>
       <w:tblGrid>
         <w:gridCol w:w="4505"/>
-        <w:gridCol w:w="4505"/>
+        <w:gridCol w:w="4504"/>
       </w:tblGrid>
       <w:tr>
+        <w:trPr/>
         <w:tc>
           <w:tcPr>
             <w:tcW w:w="4505" w:type="dxa"/>
+            <w:tcBorders/>
           </w:tcPr>
           <w:p>
             <w:pPr>
+              <w:pStyle w:val="Normal"/>
+              <w:widowControl/>
+              <w:spacing w:before="0" w:after="0"/>
+              <w:jc w:val="left"/>
               <w:rPr>
                 <w:lang w:val="en-US"/>
               </w:rPr>
             </w:pPr>
             <w:r>
               <w:rPr>
-                <w:lang w:val="en-US"/>
+                <w:rFonts w:eastAsia="Calibri" w:cs=""/>
+                <w:kern w:val="0"/>
+                <w:sz w:val="24"/>
+                <w:szCs w:val="24"/>
+                <w:lang w:val="en-US" w:eastAsia="en-US" w:bidi="ar-SA"/>
               </w:rPr>
               <w:t xml:space="preserve">Student ID: </w:t>
             </w:r>
           </w:p>
           <w:p>
             <w:pPr>
+              <w:pStyle w:val="Normal"/>
+              <w:widowControl/>
+              <w:spacing w:before="0" w:after="0"/>
+              <w:jc w:val="left"/>
               <w:rPr>
-                <w:lang w:val="en-US"/>
+                <w:rFonts w:ascii="Calibri" w:hAnsi="Calibri" w:eastAsia="Calibri" w:cs=""/>
+                <w:color w:val="2A6099"/>
+                <w:kern w:val="0"/>
+                <w:sz w:val="24"/>
+                <w:szCs w:val="24"/>
+                <w:lang w:val="en-SG" w:eastAsia="en-US" w:bidi="ar-SA"/>
               </w:rPr>
             </w:pPr>
+            <w:r>
+              <w:rPr>
+                <w:rFonts w:eastAsia="Calibri" w:cs=""/>
+                <w:color w:val="2A6099"/>
+                <w:kern w:val="0"/>
+                <w:sz w:val="24"/>
+                <w:szCs w:val="24"/>
+                <w:lang w:val="en-SG" w:eastAsia="en-US" w:bidi="ar-SA"/>
+              </w:rPr>
+              <w:t>A0242607J</w:t>
+            </w:r>
           </w:p>
         </w:tc>
         <w:tc>
           <w:tcPr>
-            <w:tcW w:w="4505" w:type="dxa"/>
+            <w:tcW w:w="4504" w:type="dxa"/>
+            <w:tcBorders/>
           </w:tcPr>
           <w:p>
             <w:pPr>
+              <w:pStyle w:val="Normal"/>
+              <w:widowControl/>
+              <w:spacing w:before="0" w:after="0"/>
+              <w:jc w:val="left"/>
               <w:rPr>
                 <w:lang w:val="en-US"/>
               </w:rPr>
             </w:pPr>
             <w:r>
               <w:rPr>
-                <w:lang w:val="en-US"/>
+                <w:rFonts w:eastAsia="Calibri" w:cs=""/>
+                <w:kern w:val="0"/>
+                <w:sz w:val="24"/>
+                <w:szCs w:val="24"/>
+                <w:lang w:val="en-US" w:eastAsia="en-US" w:bidi="ar-SA"/>
               </w:rPr>
               <w:t>Name:</w:t>
+            </w:r>
+          </w:p>
+          <w:p>
+            <w:pPr>
+              <w:pStyle w:val="Normal"/>
+              <w:widowControl/>
+              <w:spacing w:before="0" w:after="0"/>
+              <w:jc w:val="left"/>
+              <w:rPr>
+                <w:rFonts w:ascii="Calibri" w:hAnsi="Calibri" w:eastAsia="Calibri" w:cs=""/>
+                <w:color w:val="2A6099"/>
+                <w:kern w:val="0"/>
+                <w:sz w:val="24"/>
+                <w:szCs w:val="24"/>
+                <w:lang w:val="en-US" w:eastAsia="en-US" w:bidi="ar-SA"/>
+              </w:rPr>
+            </w:pPr>
+            <w:r>
+              <w:rPr>
+                <w:rFonts w:eastAsia="Calibri" w:cs=""/>
+                <w:color w:val="2A6099"/>
+                <w:kern w:val="0"/>
+                <w:sz w:val="24"/>
+                <w:szCs w:val="24"/>
+                <w:lang w:val="en-US" w:eastAsia="en-US" w:bidi="ar-SA"/>
+              </w:rPr>
+              <w:t>Mitchell Kok Ming En</w:t>
             </w:r>
           </w:p>
         </w:tc>
       </w:tr>
       <w:tr>
+        <w:trPr/>
         <w:tc>
           <w:tcPr>
             <w:tcW w:w="4505" w:type="dxa"/>
+            <w:tcBorders/>
           </w:tcPr>
           <w:p>
             <w:pPr>
+              <w:pStyle w:val="Normal"/>
+              <w:widowControl/>
+              <w:spacing w:before="0" w:after="0"/>
+              <w:jc w:val="left"/>
               <w:rPr>
                 <w:lang w:val="en-US"/>
               </w:rPr>
             </w:pPr>
             <w:r>
               <w:rPr>
-                <w:lang w:val="en-US"/>
+                <w:rFonts w:eastAsia="Calibri" w:cs=""/>
+                <w:kern w:val="0"/>
+                <w:sz w:val="24"/>
+                <w:szCs w:val="24"/>
+                <w:lang w:val="en-US" w:eastAsia="en-US" w:bidi="ar-SA"/>
               </w:rPr>
               <w:t>Student ID:</w:t>
             </w:r>
           </w:p>
           <w:p>
             <w:pPr>
+              <w:pStyle w:val="Normal"/>
+              <w:widowControl/>
+              <w:spacing w:before="0" w:after="0"/>
+              <w:jc w:val="left"/>
               <w:rPr>
-                <w:lang w:val="en-US"/>
+                <w:rFonts w:ascii="Calibri" w:hAnsi="Calibri" w:eastAsia="Calibri" w:cs=""/>
+                <w:color w:val="2A6099"/>
+                <w:kern w:val="0"/>
+                <w:sz w:val="24"/>
+                <w:szCs w:val="24"/>
+                <w:lang w:val="en-SG" w:eastAsia="en-US" w:bidi="ar-SA"/>
               </w:rPr>
             </w:pPr>
+            <w:r>
+              <w:rPr>
+                <w:rFonts w:eastAsia="Calibri" w:cs=""/>
+                <w:color w:val="2A6099"/>
+                <w:kern w:val="0"/>
+                <w:sz w:val="24"/>
+                <w:szCs w:val="24"/>
+                <w:lang w:val="en-SG" w:eastAsia="en-US" w:bidi="ar-SA"/>
+              </w:rPr>
+              <w:t>A0196650X</w:t>
+            </w:r>
           </w:p>
         </w:tc>
         <w:tc>
           <w:tcPr>
-            <w:tcW w:w="4505" w:type="dxa"/>
+            <w:tcW w:w="4504" w:type="dxa"/>
+            <w:tcBorders/>
           </w:tcPr>
           <w:p>
             <w:pPr>
+              <w:pStyle w:val="Normal"/>
+              <w:widowControl/>
+              <w:spacing w:before="0" w:after="0"/>
+              <w:jc w:val="left"/>
               <w:rPr>
                 <w:lang w:val="en-US"/>
               </w:rPr>
             </w:pPr>
             <w:r>
               <w:rPr>
-                <w:lang w:val="en-US"/>
+                <w:rFonts w:eastAsia="Calibri" w:cs=""/>
+                <w:kern w:val="0"/>
+                <w:sz w:val="24"/>
+                <w:szCs w:val="24"/>
+                <w:lang w:val="en-US" w:eastAsia="en-US" w:bidi="ar-SA"/>
               </w:rPr>
               <w:t>Name:</w:t>
+            </w:r>
+          </w:p>
+          <w:p>
+            <w:pPr>
+              <w:pStyle w:val="Normal"/>
+              <w:widowControl/>
+              <w:spacing w:before="0" w:after="0"/>
+              <w:jc w:val="left"/>
+              <w:rPr>
+                <w:rFonts w:ascii="Calibri" w:hAnsi="Calibri" w:eastAsia="Calibri" w:cs=""/>
+                <w:color w:val="2A6099"/>
+                <w:kern w:val="0"/>
+                <w:sz w:val="24"/>
+                <w:szCs w:val="24"/>
+                <w:lang w:val="en-US" w:eastAsia="en-US" w:bidi="ar-SA"/>
+              </w:rPr>
+            </w:pPr>
+            <w:r>
+              <w:rPr>
+                <w:rFonts w:eastAsia="Calibri" w:cs=""/>
+                <w:color w:val="2A6099"/>
+                <w:kern w:val="0"/>
+                <w:sz w:val="24"/>
+                <w:szCs w:val="24"/>
+                <w:lang w:val="en-US" w:eastAsia="en-US" w:bidi="ar-SA"/>
+              </w:rPr>
+              <w:t>Jordan Yoong Jia En</w:t>
             </w:r>
           </w:p>
         </w:tc>
@@ -177,27 +317,36 @@
     </w:tbl>
     <w:p>
       <w:pPr>
+        <w:pStyle w:val="Normal"/>
         <w:jc w:val="both"/>
         <w:rPr>
           <w:u w:val="single"/>
           <w:lang w:val="en-US"/>
         </w:rPr>
       </w:pPr>
-    </w:p>
-    <w:p>
-      <w:pPr>
-        <w:jc w:val="both"/>
-        <w:rPr>
-          <w:b/>
-          <w:lang w:val="en-US"/>
-        </w:rPr>
-      </w:pPr>
-      <w:r>
-        <w:rPr>
-          <w:b/>
+      <w:r>
+        <w:rPr>
           <w:u w:val="single"/>
           <w:lang w:val="en-US"/>
         </w:rPr>
+      </w:r>
+    </w:p>
+    <w:p>
+      <w:pPr>
+        <w:pStyle w:val="Normal"/>
+        <w:jc w:val="both"/>
+        <w:rPr>
+          <w:b/>
+          <w:b/>
+          <w:lang w:val="en-US"/>
+        </w:rPr>
+      </w:pPr>
+      <w:r>
+        <w:rPr>
+          <w:b/>
+          <w:u w:val="single"/>
+          <w:lang w:val="en-US"/>
+        </w:rPr>
         <w:t>Question 1</w:t>
       </w:r>
       <w:r>
@@ -210,15 +359,24 @@
     </w:p>
     <w:p>
       <w:pPr>
-        <w:jc w:val="both"/>
-        <w:rPr>
-          <w:b/>
-          <w:lang w:val="en-US"/>
-        </w:rPr>
-      </w:pPr>
-    </w:p>
-    <w:p>
-      <w:pPr>
+        <w:pStyle w:val="Normal"/>
+        <w:jc w:val="both"/>
+        <w:rPr>
+          <w:b/>
+          <w:b/>
+          <w:lang w:val="en-US"/>
+        </w:rPr>
+      </w:pPr>
+      <w:r>
+        <w:rPr>
+          <w:b/>
+          <w:lang w:val="en-US"/>
+        </w:rPr>
+      </w:r>
+    </w:p>
+    <w:p>
+      <w:pPr>
+        <w:pStyle w:val="Normal"/>
         <w:jc w:val="both"/>
         <w:rPr>
           <w:lang w:val="en-US"/>
@@ -233,16 +391,101 @@
     </w:p>
     <w:p>
       <w:pPr>
-        <w:jc w:val="both"/>
-        <w:rPr>
-          <w:lang w:val="en-US"/>
-        </w:rPr>
-      </w:pPr>
-    </w:p>
-    <w:p>
-      <w:pPr>
-        <w:jc w:val="both"/>
-        <w:rPr>
+        <w:pStyle w:val="Normal"/>
+        <w:jc w:val="both"/>
+        <w:rPr>
+          <w:lang w:val="en-US"/>
+        </w:rPr>
+      </w:pPr>
+      <w:r>
+        <w:rPr/>
+      </w:r>
+    </w:p>
+    <w:p>
+      <w:pPr>
+        <w:pStyle w:val="Normal"/>
+        <w:jc w:val="both"/>
+        <w:rPr>
+          <w:color w:val="2A6099"/>
+        </w:rPr>
+      </w:pPr>
+      <w:r>
+        <w:rPr>
+          <w:color w:val="2A6099"/>
+          <w:lang w:val="en-US"/>
+        </w:rPr>
+        <w:t>‘</w:t>
+      </w:r>
+      <w:r>
+        <w:rPr>
+          <w:color w:val="2A6099"/>
+          <w:lang w:val="en-US"/>
+        </w:rPr>
+        <w:t xml:space="preserve">b’ </w:t>
+      </w:r>
+      <w:r>
+        <w:rPr>
+          <w:color w:val="2A6099"/>
+          <w:lang w:val="en-US"/>
+        </w:rPr>
+        <w:t xml:space="preserve">stands </w:t>
+      </w:r>
+      <w:r>
+        <w:rPr>
+          <w:color w:val="2A6099"/>
+          <w:lang w:val="en-US"/>
+        </w:rPr>
+        <w:t xml:space="preserve">for ‘bytes’ - this means that what </w:t>
+      </w:r>
+      <w:r>
+        <w:rPr>
+          <w:color w:val="2A6099"/>
+          <w:lang w:val="en-US"/>
+        </w:rPr>
+        <w:t>we</w:t>
+      </w:r>
+      <w:r>
+        <w:rPr>
+          <w:color w:val="2A6099"/>
+          <w:lang w:val="en-US"/>
+        </w:rPr>
+        <w:t xml:space="preserve"> are printing is the string </w:t>
+      </w:r>
+      <w:r>
+        <w:rPr>
+          <w:color w:val="2A6099"/>
+          <w:lang w:val="en-US"/>
+        </w:rPr>
+        <w:t>decoding</w:t>
+      </w:r>
+      <w:r>
+        <w:rPr>
+          <w:color w:val="2A6099"/>
+          <w:lang w:val="en-US"/>
+        </w:rPr>
+        <w:t xml:space="preserve"> of a set of bytes.</w:t>
+      </w:r>
+    </w:p>
+    <w:p>
+      <w:pPr>
+        <w:pStyle w:val="Normal"/>
+        <w:jc w:val="both"/>
+        <w:rPr>
+          <w:lang w:val="en-US"/>
+        </w:rPr>
+      </w:pPr>
+      <w:r>
+        <w:rPr>
+          <w:lang w:val="en-US"/>
+        </w:rPr>
+      </w:r>
+    </w:p>
+    <w:p>
+      <w:pPr>
+        <w:pStyle w:val="Normal"/>
+        <w:jc w:val="both"/>
+        <w:rPr>
+          <w:b/>
           <w:b/>
           <w:lang w:val="en-US"/>
         </w:rPr>
@@ -265,14 +508,21 @@
     </w:p>
     <w:p>
       <w:pPr>
-        <w:jc w:val="both"/>
-        <w:rPr>
-          <w:lang w:val="en-US"/>
-        </w:rPr>
-      </w:pPr>
-    </w:p>
-    <w:p>
-      <w:pPr>
+        <w:pStyle w:val="Normal"/>
+        <w:jc w:val="both"/>
+        <w:rPr>
+          <w:lang w:val="en-US"/>
+        </w:rPr>
+      </w:pPr>
+      <w:r>
+        <w:rPr>
+          <w:lang w:val="en-US"/>
+        </w:rPr>
+      </w:r>
+    </w:p>
+    <w:p>
+      <w:pPr>
+        <w:pStyle w:val="Normal"/>
         <w:jc w:val="both"/>
         <w:rPr>
           <w:lang w:val="en-US"/>
@@ -287,16 +537,109 @@
     </w:p>
     <w:p>
       <w:pPr>
-        <w:jc w:val="both"/>
-        <w:rPr>
-          <w:lang w:val="en-US"/>
-        </w:rPr>
-      </w:pPr>
-    </w:p>
-    <w:p>
-      <w:pPr>
-        <w:jc w:val="both"/>
-        <w:rPr>
+        <w:pStyle w:val="Normal"/>
+        <w:jc w:val="both"/>
+        <w:rPr>
+          <w:lang w:val="en-US"/>
+        </w:rPr>
+      </w:pPr>
+      <w:r>
+        <w:rPr/>
+      </w:r>
+    </w:p>
+    <w:p>
+      <w:pPr>
+        <w:pStyle w:val="Normal"/>
+        <w:jc w:val="both"/>
+        <w:rPr>
+          <w:color w:val="2A6099"/>
+        </w:rPr>
+      </w:pPr>
+      <w:r>
+        <w:rPr>
+          <w:color w:val="2A6099"/>
+          <w:lang w:val="en-US"/>
+        </w:rPr>
+        <w:t># extra line added to “on_message” function to decode the string first</w:t>
+      </w:r>
+    </w:p>
+    <w:p>
+      <w:pPr>
+        <w:pStyle w:val="Normal"/>
+        <w:jc w:val="both"/>
+        <w:rPr>
+          <w:color w:val="2A6099"/>
+        </w:rPr>
+      </w:pPr>
+      <w:r>
+        <w:rPr>
+          <w:color w:val="2A6099"/>
+        </w:rPr>
+        <w:t>def on_message(client, userdata, msg):</w:t>
+      </w:r>
+    </w:p>
+    <w:p>
+      <w:pPr>
+        <w:pStyle w:val="Normal"/>
+        <w:jc w:val="both"/>
+        <w:rPr>
+          <w:color w:val="2A6099"/>
+        </w:rPr>
+      </w:pPr>
+      <w:r>
+        <w:rPr>
+          <w:color w:val="2A6099"/>
+        </w:rPr>
+        <w:t xml:space="preserve">    </w:t>
+      </w:r>
+      <w:r>
+        <w:rPr>
+          <w:color w:val="2A6099"/>
+        </w:rPr>
+        <w:t>msg.payload = msg.payload.decode("utf-8")</w:t>
+      </w:r>
+    </w:p>
+    <w:p>
+      <w:pPr>
+        <w:pStyle w:val="Normal"/>
+        <w:jc w:val="both"/>
+        <w:rPr>
+          <w:color w:val="2A6099"/>
+        </w:rPr>
+      </w:pPr>
+      <w:r>
+        <w:rPr>
+          <w:color w:val="2A6099"/>
+        </w:rPr>
+        <w:t xml:space="preserve">    </w:t>
+      </w:r>
+      <w:r>
+        <w:rPr>
+          <w:color w:val="2A6099"/>
+        </w:rPr>
+        <w:t>print(msg.topic + " " + str(msg.payload))</w:t>
+      </w:r>
+    </w:p>
+    <w:p>
+      <w:pPr>
+        <w:pStyle w:val="Normal"/>
+        <w:jc w:val="both"/>
+        <w:rPr>
+          <w:lang w:val="en-US"/>
+        </w:rPr>
+      </w:pPr>
+      <w:r>
+        <w:rPr>
+          <w:lang w:val="en-US"/>
+        </w:rPr>
+      </w:r>
+    </w:p>
+    <w:p>
+      <w:pPr>
+        <w:pStyle w:val="Normal"/>
+        <w:jc w:val="both"/>
+        <w:rPr>
+          <w:b/>
           <w:b/>
           <w:u w:val="single"/>
           <w:lang w:val="en-US"/>
@@ -308,43 +651,12 @@
           <w:u w:val="single"/>
           <w:lang w:val="en-US"/>
         </w:rPr>
-        <w:t xml:space="preserve">Question </w:t>
-      </w:r>
-      <w:r>
-        <w:rPr>
-          <w:b/>
-          <w:u w:val="single"/>
-          <w:lang w:val="en-US"/>
-        </w:rPr>
-        <w:t>3</w:t>
-      </w:r>
-      <w:r>
-        <w:rPr>
-          <w:b/>
-          <w:u w:val="single"/>
-          <w:lang w:val="en-US"/>
-        </w:rPr>
-        <w:t xml:space="preserve"> (</w:t>
-      </w:r>
-      <w:r>
-        <w:rPr>
-          <w:b/>
-          <w:u w:val="single"/>
-          <w:lang w:val="en-US"/>
-        </w:rPr>
-        <w:t>2</w:t>
-      </w:r>
-      <w:r>
-        <w:rPr>
-          <w:b/>
-          <w:u w:val="single"/>
-          <w:lang w:val="en-US"/>
-        </w:rPr>
-        <w:t xml:space="preserve"> marks)</w:t>
-      </w:r>
-    </w:p>
-    <w:p>
-      <w:pPr>
+        <w:t>Question 3 (2 marks)</w:t>
+      </w:r>
+    </w:p>
+    <w:p>
+      <w:pPr>
+        <w:pStyle w:val="Normal"/>
         <w:jc w:val="both"/>
         <w:rPr>
           <w:lang w:val="en-US"/>
@@ -360,16 +672,24 @@
     </w:p>
     <w:p>
       <w:pPr>
-        <w:jc w:val="both"/>
-        <w:rPr>
-          <w:lang w:val="en-US"/>
-        </w:rPr>
-      </w:pPr>
-    </w:p>
-    <w:p>
-      <w:pPr>
-        <w:jc w:val="both"/>
-        <w:rPr>
+        <w:pStyle w:val="Normal"/>
+        <w:jc w:val="both"/>
+        <w:rPr>
+          <w:lang w:val="en-US"/>
+        </w:rPr>
+      </w:pPr>
+      <w:r>
+        <w:rPr>
+          <w:lang w:val="en-US"/>
+        </w:rPr>
+      </w:r>
+    </w:p>
+    <w:p>
+      <w:pPr>
+        <w:pStyle w:val="Normal"/>
+        <w:jc w:val="both"/>
+        <w:rPr>
+          <w:b/>
           <w:b/>
           <w:u w:val="single"/>
           <w:lang w:val="en-US"/>
@@ -381,75 +701,200 @@
           <w:u w:val="single"/>
           <w:lang w:val="en-US"/>
         </w:rPr>
-        <w:t xml:space="preserve">Question </w:t>
-      </w:r>
-      <w:r>
-        <w:rPr>
+        <w:t>Question 4 (2 mark)</w:t>
+      </w:r>
+    </w:p>
+    <w:p>
+      <w:pPr>
+        <w:pStyle w:val="Normal"/>
+        <w:jc w:val="both"/>
+        <w:rPr>
+          <w:lang w:val="en-US"/>
+        </w:rPr>
+      </w:pPr>
+      <w:r>
+        <w:rPr>
+          <w:lang w:val="en-US"/>
+        </w:rPr>
+      </w:r>
+    </w:p>
+    <w:p>
+      <w:pPr>
+        <w:pStyle w:val="Normal"/>
+        <w:jc w:val="both"/>
+        <w:rPr>
+          <w:lang w:val="en-US"/>
+        </w:rPr>
+      </w:pPr>
+      <w:r>
+        <w:rPr>
+          <w:lang w:val="en-US"/>
+        </w:rPr>
+        <w:t>I do/do not (cancel one) need to freeze weights because:</w:t>
+      </w:r>
+    </w:p>
+    <w:p>
+      <w:pPr>
+        <w:pStyle w:val="Normal"/>
+        <w:jc w:val="both"/>
+        <w:rPr>
+          <w:lang w:val="en-US"/>
+        </w:rPr>
+      </w:pPr>
+      <w:r>
+        <w:rPr>
+          <w:lang w:val="en-US"/>
+        </w:rPr>
+      </w:r>
+    </w:p>
+    <w:p>
+      <w:pPr>
+        <w:pStyle w:val="Normal"/>
+        <w:jc w:val="both"/>
+        <w:rPr>
+          <w:b/>
           <w:b/>
           <w:u w:val="single"/>
           <w:lang w:val="en-US"/>
         </w:rPr>
-        <w:t>4</w:t>
-      </w:r>
+      </w:pPr>
       <w:r>
         <w:rPr>
           <w:b/>
           <w:u w:val="single"/>
           <w:lang w:val="en-US"/>
         </w:rPr>
-        <w:t xml:space="preserve"> (</w:t>
-      </w:r>
-      <w:r>
-        <w:rPr>
+        <w:t>Question 5 (4 marks)</w:t>
+      </w:r>
+    </w:p>
+    <w:p>
+      <w:pPr>
+        <w:pStyle w:val="Normal"/>
+        <w:jc w:val="both"/>
+        <w:rPr>
+          <w:lang w:val="en-US"/>
+        </w:rPr>
+      </w:pPr>
+      <w:r>
+        <w:rPr>
+          <w:lang w:val="en-US"/>
+        </w:rPr>
+      </w:r>
+    </w:p>
+    <w:p>
+      <w:pPr>
+        <w:pStyle w:val="Normal"/>
+        <w:jc w:val="both"/>
+        <w:rPr>
+          <w:lang w:val="en-US"/>
+        </w:rPr>
+      </w:pPr>
+      <w:r>
+        <w:rPr>
+          <w:lang w:val="en-US"/>
+        </w:rPr>
+        <w:t>My predict function WITH explanation is:</w:t>
+      </w:r>
+    </w:p>
+    <w:p>
+      <w:pPr>
+        <w:pStyle w:val="Normal"/>
+        <w:jc w:val="both"/>
+        <w:rPr>
+          <w:lang w:val="en-US"/>
+        </w:rPr>
+      </w:pPr>
+      <w:r>
+        <w:rPr>
+          <w:lang w:val="en-US"/>
+        </w:rPr>
+      </w:r>
+    </w:p>
+    <w:p>
+      <w:pPr>
+        <w:pStyle w:val="Normal"/>
+        <w:jc w:val="both"/>
+        <w:rPr>
+          <w:b/>
           <w:b/>
           <w:u w:val="single"/>
           <w:lang w:val="en-US"/>
         </w:rPr>
-        <w:t>2</w:t>
-      </w:r>
+      </w:pPr>
       <w:r>
         <w:rPr>
           <w:b/>
           <w:u w:val="single"/>
           <w:lang w:val="en-US"/>
         </w:rPr>
-        <w:t xml:space="preserve"> mark)</w:t>
-      </w:r>
-    </w:p>
-    <w:p>
-      <w:pPr>
-        <w:jc w:val="both"/>
-        <w:rPr>
-          <w:lang w:val="en-US"/>
-        </w:rPr>
-      </w:pPr>
-    </w:p>
-    <w:p>
-      <w:pPr>
-        <w:jc w:val="both"/>
-        <w:rPr>
-          <w:lang w:val="en-US"/>
-        </w:rPr>
-      </w:pPr>
-      <w:r>
-        <w:rPr>
-          <w:lang w:val="en-US"/>
-        </w:rPr>
-        <w:t>I do/do not (cancel one) need to freeze weights because:</w:t>
-      </w:r>
-    </w:p>
-    <w:p>
-      <w:pPr>
-        <w:jc w:val="both"/>
-        <w:rPr>
-          <w:lang w:val="en-US"/>
-        </w:rPr>
-      </w:pPr>
-    </w:p>
-    <w:p>
-      <w:pPr>
-        <w:jc w:val="both"/>
-        <w:rPr>
+        <w:t>Question 6 (4 marks)</w:t>
+      </w:r>
+    </w:p>
+    <w:p>
+      <w:pPr>
+        <w:pStyle w:val="Normal"/>
+        <w:jc w:val="both"/>
+        <w:rPr>
+          <w:lang w:val="en-US"/>
+        </w:rPr>
+      </w:pPr>
+      <w:r>
+        <w:rPr>
+          <w:lang w:val="en-US"/>
+        </w:rPr>
+      </w:r>
+    </w:p>
+    <w:p>
+      <w:pPr>
+        <w:pStyle w:val="Normal"/>
+        <w:jc w:val="both"/>
+        <w:rPr>
+          <w:lang w:val="en-US"/>
+        </w:rPr>
+      </w:pPr>
+      <w:r>
+        <w:rPr>
+          <w:lang w:val="en-US"/>
+        </w:rPr>
+        <w:t>Relevant code with explanation:</w:t>
+      </w:r>
+    </w:p>
+    <w:p>
+      <w:pPr>
+        <w:pStyle w:val="Normal"/>
+        <w:rPr>
+          <w:lang w:val="en-US"/>
+        </w:rPr>
+      </w:pPr>
+      <w:r>
+        <w:rPr>
+          <w:lang w:val="en-US"/>
+        </w:rPr>
+      </w:r>
+      <w:r>
+        <w:br w:type="page"/>
+      </w:r>
+    </w:p>
+    <w:p>
+      <w:pPr>
+        <w:pStyle w:val="Normal"/>
+        <w:jc w:val="both"/>
+        <w:rPr>
+          <w:lang w:val="en-US"/>
+        </w:rPr>
+      </w:pPr>
+      <w:r>
+        <w:rPr>
+          <w:lang w:val="en-US"/>
+        </w:rPr>
+      </w:r>
+    </w:p>
+    <w:p>
+      <w:pPr>
+        <w:pStyle w:val="Normal"/>
+        <w:jc w:val="both"/>
+        <w:rPr>
+          <w:b/>
           <w:b/>
           <w:u w:val="single"/>
           <w:lang w:val="en-US"/>
@@ -461,176 +906,26 @@
           <w:u w:val="single"/>
           <w:lang w:val="en-US"/>
         </w:rPr>
-        <w:t xml:space="preserve">Question </w:t>
-      </w:r>
-      <w:r>
-        <w:rPr>
-          <w:b/>
-          <w:u w:val="single"/>
-          <w:lang w:val="en-US"/>
-        </w:rPr>
-        <w:t>5</w:t>
-      </w:r>
-      <w:r>
-        <w:rPr>
-          <w:b/>
-          <w:u w:val="single"/>
-          <w:lang w:val="en-US"/>
-        </w:rPr>
-        <w:t xml:space="preserve"> (4 marks)</w:t>
-      </w:r>
-    </w:p>
-    <w:p>
-      <w:pPr>
-        <w:jc w:val="both"/>
-        <w:rPr>
-          <w:lang w:val="en-US"/>
-        </w:rPr>
-      </w:pPr>
-    </w:p>
-    <w:p>
-      <w:pPr>
-        <w:jc w:val="both"/>
-        <w:rPr>
-          <w:lang w:val="en-US"/>
-        </w:rPr>
-      </w:pPr>
-      <w:r>
-        <w:rPr>
-          <w:lang w:val="en-US"/>
-        </w:rPr>
-        <w:t>My predict function WITH explanation is:</w:t>
-      </w:r>
-    </w:p>
-    <w:p>
-      <w:pPr>
-        <w:jc w:val="both"/>
-        <w:rPr>
-          <w:lang w:val="en-US"/>
-        </w:rPr>
-      </w:pPr>
-    </w:p>
-    <w:p>
-      <w:pPr>
-        <w:jc w:val="both"/>
-        <w:rPr>
-          <w:b/>
-          <w:u w:val="single"/>
-          <w:lang w:val="en-US"/>
-        </w:rPr>
-      </w:pPr>
-      <w:r>
-        <w:rPr>
-          <w:b/>
-          <w:u w:val="single"/>
-          <w:lang w:val="en-US"/>
-        </w:rPr>
-        <w:t xml:space="preserve">Question </w:t>
-      </w:r>
-      <w:r>
-        <w:rPr>
-          <w:b/>
-          <w:u w:val="single"/>
-          <w:lang w:val="en-US"/>
-        </w:rPr>
-        <w:t>6</w:t>
-      </w:r>
-      <w:r>
-        <w:rPr>
-          <w:b/>
-          <w:u w:val="single"/>
-          <w:lang w:val="en-US"/>
-        </w:rPr>
-        <w:t xml:space="preserve"> (4 marks)</w:t>
-      </w:r>
-    </w:p>
-    <w:p>
-      <w:pPr>
-        <w:jc w:val="both"/>
-        <w:rPr>
-          <w:lang w:val="en-US"/>
-        </w:rPr>
-      </w:pPr>
-    </w:p>
-    <w:p>
-      <w:pPr>
-        <w:jc w:val="both"/>
-        <w:rPr>
-          <w:lang w:val="en-US"/>
-        </w:rPr>
-      </w:pPr>
-      <w:r>
-        <w:rPr>
-          <w:lang w:val="en-US"/>
-        </w:rPr>
-        <w:t>Relevant code with explanation:</w:t>
-      </w:r>
-    </w:p>
-    <w:p>
-      <w:pPr>
-        <w:rPr>
-          <w:lang w:val="en-US"/>
-        </w:rPr>
-      </w:pPr>
-      <w:r>
-        <w:rPr>
-          <w:lang w:val="en-US"/>
-        </w:rPr>
-        <w:br w:type="page"/>
-      </w:r>
-    </w:p>
-    <w:p>
-      <w:pPr>
-        <w:jc w:val="both"/>
-        <w:rPr>
-          <w:lang w:val="en-US"/>
-        </w:rPr>
-      </w:pPr>
-    </w:p>
-    <w:p>
-      <w:pPr>
-        <w:jc w:val="both"/>
-        <w:rPr>
-          <w:b/>
-          <w:u w:val="single"/>
-          <w:lang w:val="en-US"/>
-        </w:rPr>
-      </w:pPr>
-      <w:r>
-        <w:rPr>
-          <w:b/>
-          <w:u w:val="single"/>
-          <w:lang w:val="en-US"/>
-        </w:rPr>
-        <w:t xml:space="preserve">Question </w:t>
-      </w:r>
-      <w:r>
-        <w:rPr>
-          <w:b/>
-          <w:u w:val="single"/>
-          <w:lang w:val="en-US"/>
-        </w:rPr>
-        <w:t>7</w:t>
-      </w:r>
-      <w:r>
-        <w:rPr>
-          <w:b/>
-          <w:u w:val="single"/>
-          <w:lang w:val="en-US"/>
-        </w:rPr>
-        <w:t xml:space="preserve"> (3 marks)</w:t>
-      </w:r>
-    </w:p>
-    <w:p>
-      <w:pPr>
-        <w:jc w:val="both"/>
-        <w:rPr>
-          <w:lang w:val="en-US"/>
-        </w:rPr>
-      </w:pPr>
-    </w:p>
-    <w:p>
-      <w:pPr>
+        <w:t>Question 7 (3 marks)</w:t>
+      </w:r>
+    </w:p>
+    <w:p>
+      <w:pPr>
+        <w:pStyle w:val="Normal"/>
+        <w:jc w:val="both"/>
+        <w:rPr>
+          <w:lang w:val="en-US"/>
+        </w:rPr>
+      </w:pPr>
+      <w:r>
+        <w:rPr>
+          <w:lang w:val="en-US"/>
+        </w:rPr>
+      </w:r>
+    </w:p>
+    <w:p>
+      <w:pPr>
+        <w:pStyle w:val="Normal"/>
         <w:jc w:val="both"/>
         <w:rPr>
           <w:lang w:val="en-US"/>
@@ -645,30 +940,49 @@
     </w:p>
     <w:p>
       <w:pPr>
-        <w:jc w:val="both"/>
-        <w:rPr>
-          <w:lang w:val="en-US"/>
-        </w:rPr>
-      </w:pPr>
-    </w:p>
-    <w:p>
-      <w:pPr>
-        <w:jc w:val="both"/>
-        <w:rPr>
-          <w:lang w:val="en-US"/>
-        </w:rPr>
-      </w:pPr>
-    </w:p>
-    <w:p>
-      <w:pPr>
-        <w:jc w:val="both"/>
-        <w:rPr>
-          <w:lang w:val="en-US"/>
-        </w:rPr>
-      </w:pPr>
-    </w:p>
-    <w:p>
-      <w:pPr>
+        <w:pStyle w:val="Normal"/>
+        <w:jc w:val="both"/>
+        <w:rPr>
+          <w:lang w:val="en-US"/>
+        </w:rPr>
+      </w:pPr>
+      <w:r>
+        <w:rPr>
+          <w:lang w:val="en-US"/>
+        </w:rPr>
+      </w:r>
+    </w:p>
+    <w:p>
+      <w:pPr>
+        <w:pStyle w:val="Normal"/>
+        <w:jc w:val="both"/>
+        <w:rPr>
+          <w:lang w:val="en-US"/>
+        </w:rPr>
+      </w:pPr>
+      <w:r>
+        <w:rPr>
+          <w:lang w:val="en-US"/>
+        </w:rPr>
+      </w:r>
+    </w:p>
+    <w:p>
+      <w:pPr>
+        <w:pStyle w:val="Normal"/>
+        <w:jc w:val="both"/>
+        <w:rPr>
+          <w:lang w:val="en-US"/>
+        </w:rPr>
+      </w:pPr>
+      <w:r>
+        <w:rPr>
+          <w:lang w:val="en-US"/>
+        </w:rPr>
+      </w:r>
+    </w:p>
+    <w:p>
+      <w:pPr>
+        <w:pStyle w:val="Normal"/>
         <w:jc w:val="both"/>
         <w:rPr>
           <w:lang w:val="en-US"/>
@@ -683,32 +997,52 @@
     </w:p>
     <w:p>
       <w:pPr>
-        <w:jc w:val="both"/>
-        <w:rPr>
-          <w:lang w:val="en-US"/>
-        </w:rPr>
-      </w:pPr>
-    </w:p>
-    <w:p>
-      <w:pPr>
-        <w:jc w:val="both"/>
-        <w:rPr>
-          <w:lang w:val="en-US"/>
-        </w:rPr>
-      </w:pPr>
-    </w:p>
-    <w:p>
-      <w:pPr>
-        <w:jc w:val="both"/>
-        <w:rPr>
-          <w:lang w:val="en-US"/>
-        </w:rPr>
-      </w:pPr>
-    </w:p>
-    <w:p>
-      <w:pPr>
-        <w:jc w:val="both"/>
-        <w:rPr>
+        <w:pStyle w:val="Normal"/>
+        <w:jc w:val="both"/>
+        <w:rPr>
+          <w:lang w:val="en-US"/>
+        </w:rPr>
+      </w:pPr>
+      <w:r>
+        <w:rPr>
+          <w:lang w:val="en-US"/>
+        </w:rPr>
+      </w:r>
+    </w:p>
+    <w:p>
+      <w:pPr>
+        <w:pStyle w:val="Normal"/>
+        <w:jc w:val="both"/>
+        <w:rPr>
+          <w:lang w:val="en-US"/>
+        </w:rPr>
+      </w:pPr>
+      <w:r>
+        <w:rPr>
+          <w:lang w:val="en-US"/>
+        </w:rPr>
+      </w:r>
+    </w:p>
+    <w:p>
+      <w:pPr>
+        <w:pStyle w:val="Normal"/>
+        <w:jc w:val="both"/>
+        <w:rPr>
+          <w:lang w:val="en-US"/>
+        </w:rPr>
+      </w:pPr>
+      <w:r>
+        <w:rPr>
+          <w:lang w:val="en-US"/>
+        </w:rPr>
+      </w:r>
+    </w:p>
+    <w:p>
+      <w:pPr>
+        <w:pStyle w:val="Normal"/>
+        <w:jc w:val="both"/>
+        <w:rPr>
+          <w:b/>
           <w:b/>
           <w:lang w:val="en-US"/>
         </w:rPr>
@@ -723,98 +1057,101 @@
     </w:p>
     <w:p>
       <w:pPr>
-        <w:jc w:val="both"/>
-        <w:rPr>
-          <w:lang w:val="en-US"/>
-        </w:rPr>
-      </w:pPr>
-    </w:p>
-    <w:p>
-      <w:pPr>
-        <w:jc w:val="both"/>
-        <w:rPr>
-          <w:lang w:val="en-US"/>
-        </w:rPr>
-      </w:pPr>
-    </w:p>
-    <w:p>
-      <w:pPr>
-        <w:jc w:val="both"/>
-      </w:pPr>
+        <w:pStyle w:val="Normal"/>
+        <w:jc w:val="both"/>
+        <w:rPr>
+          <w:lang w:val="en-US"/>
+        </w:rPr>
+      </w:pPr>
+      <w:r>
+        <w:rPr>
+          <w:lang w:val="en-US"/>
+        </w:rPr>
+      </w:r>
+    </w:p>
+    <w:p>
+      <w:pPr>
+        <w:pStyle w:val="Normal"/>
+        <w:jc w:val="both"/>
+        <w:rPr>
+          <w:lang w:val="en-US"/>
+        </w:rPr>
+      </w:pPr>
+      <w:r>
+        <w:rPr>
+          <w:lang w:val="en-US"/>
+        </w:rPr>
+      </w:r>
+    </w:p>
+    <w:p>
+      <w:pPr>
+        <w:pStyle w:val="Normal"/>
+        <w:jc w:val="both"/>
+        <w:rPr/>
+      </w:pPr>
+      <w:r>
+        <w:rPr/>
+      </w:r>
     </w:p>
     <w:sectPr>
-      <w:footerReference w:type="even" r:id="rId6"/>
-      <w:footerReference w:type="default" r:id="rId7"/>
-      <w:pgSz w:w="11900" w:h="16840"/>
-      <w:pgMar w:top="1440" w:right="1440" w:bottom="1440" w:left="1440" w:header="708" w:footer="708" w:gutter="0"/>
-      <w:cols w:space="708"/>
-      <w:docGrid w:linePitch="360"/>
+      <w:footerReference w:type="default" r:id="rId2"/>
+      <w:type w:val="nextPage"/>
+      <w:pgSz w:w="11906" w:h="16838"/>
+      <w:pgMar w:left="1440" w:right="1440" w:header="0" w:top="1440" w:footer="708" w:bottom="1440" w:gutter="0"/>
+      <w:pgNumType w:fmt="decimal"/>
+      <w:formProt w:val="false"/>
+      <w:textDirection w:val="lrTb"/>
+      <w:docGrid w:type="default" w:linePitch="360" w:charSpace="0"/>
     </w:sectPr>
   </w:body>
 </w:document>
 </file>
 
-<file path=word/endnotes.xml><?xml version="1.0" encoding="utf-8"?>
-<w:endnotes xmlns:wpc="http://schemas.microsoft.com/office/word/2010/wordprocessingCanvas" xmlns:cx="http://schemas.microsoft.com/office/drawing/2014/chartex" xmlns:cx1="http://schemas.microsoft.com/office/drawing/2015/9/8/chartex" xmlns:cx2="http://schemas.microsoft.com/office/drawing/2015/10/21/chartex" xmlns:cx3="http://schemas.microsoft.com/office/drawing/2016/5/9/chartex" xmlns:cx4="http://schemas.microsoft.com/office/drawing/2016/5/10/chartex" xmlns:cx5="http://schemas.microsoft.com/office/drawing/2016/5/11/chartex" xmlns:cx6="http://schemas.microsoft.com/office/drawing/2016/5/12/chartex" xmlns:cx7="http://schemas.microsoft.com/office/drawing/2016/5/13/chartex" xmlns:cx8="http://schemas.microsoft.com/office/drawing/2016/5/14/chartex" xmlns:mc="http://schemas.openxmlformats.org/markup-compatibility/2006" xmlns:aink="http://schemas.microsoft.com/office/drawing/2016/ink" xmlns:am3d="http://schemas.microsoft.com/office/drawing/2017/model3d" xmlns:o="urn:schemas-microsoft-com:office:office" xmlns:r="http://schemas.openxmlformats.org/officeDocument/2006/relationships" xmlns:m="http://schemas.openxmlformats.org/officeDocument/2006/math" xmlns:v="urn:schemas-microsoft-com:vml" xmlns:wp14="http://schemas.microsoft.com/office/word/2010/wordprocessingDrawing" xmlns:wp="http://schemas.openxmlformats.org/drawingml/2006/wordprocessingDrawing" xmlns:w10="urn:schemas-microsoft-com:office:word" xmlns:w="http://schemas.openxmlformats.org/wordprocessingml/2006/main" xmlns:w14="http://schemas.microsoft.com/office/word/2010/wordml" xmlns:w15="http://schemas.microsoft.com/office/word/2012/wordml" xmlns:w16cid="http://schemas.microsoft.com/office/word/2016/wordml/cid" xmlns:w16se="http://schemas.microsoft.com/office/word/2015/wordml/symex" xmlns:wpg="http://schemas.microsoft.com/office/word/2010/wordprocessingGroup" xmlns:wpi="http://schemas.microsoft.com/office/word/2010/wordprocessingInk" xmlns:wne="http://schemas.microsoft.com/office/word/2006/wordml" xmlns:wps="http://schemas.microsoft.com/office/word/2010/wordprocessingShape" mc:Ignorable="w14 w15 w16se w16cid wp14">
-  <w:endnote w:type="separator" w:id="-1">
-    <w:p>
-      <w:r>
-        <w:separator/>
-      </w:r>
-    </w:p>
-  </w:endnote>
-  <w:endnote w:type="continuationSeparator" w:id="0">
-    <w:p>
-      <w:r>
-        <w:continuationSeparator/>
-      </w:r>
-    </w:p>
-  </w:endnote>
-</w:endnotes>
-</file>
-
 <file path=word/footer1.xml><?xml version="1.0" encoding="utf-8"?>
-<w:ftr xmlns:wpc="http://schemas.microsoft.com/office/word/2010/wordprocessingCanvas" xmlns:cx="http://schemas.microsoft.com/office/drawing/2014/chartex" xmlns:cx1="http://schemas.microsoft.com/office/drawing/2015/9/8/chartex" xmlns:cx2="http://schemas.microsoft.com/office/drawing/2015/10/21/chartex" xmlns:cx3="http://schemas.microsoft.com/office/drawing/2016/5/9/chartex" xmlns:cx4="http://schemas.microsoft.com/office/drawing/2016/5/10/chartex" xmlns:cx5="http://schemas.microsoft.com/office/drawing/2016/5/11/chartex" xmlns:cx6="http://schemas.microsoft.com/office/drawing/2016/5/12/chartex" xmlns:cx7="http://schemas.microsoft.com/office/drawing/2016/5/13/chartex" xmlns:cx8="http://schemas.microsoft.com/office/drawing/2016/5/14/chartex" xmlns:mc="http://schemas.openxmlformats.org/markup-compatibility/2006" xmlns:aink="http://schemas.microsoft.com/office/drawing/2016/ink" xmlns:am3d="http://schemas.microsoft.com/office/drawing/2017/model3d" xmlns:o="urn:schemas-microsoft-com:office:office" xmlns:r="http://schemas.openxmlformats.org/officeDocument/2006/relationships" xmlns:m="http://schemas.openxmlformats.org/officeDocument/2006/math" xmlns:v="urn:schemas-microsoft-com:vml" xmlns:wp14="http://schemas.microsoft.com/office/word/2010/wordprocessingDrawing" xmlns:wp="http://schemas.openxmlformats.org/drawingml/2006/wordprocessingDrawing" xmlns:w10="urn:schemas-microsoft-com:office:word" xmlns:w="http://schemas.openxmlformats.org/wordprocessingml/2006/main" xmlns:w14="http://schemas.microsoft.com/office/word/2010/wordml" xmlns:w15="http://schemas.microsoft.com/office/word/2012/wordml" xmlns:w16cid="http://schemas.microsoft.com/office/word/2016/wordml/cid" xmlns:w16se="http://schemas.microsoft.com/office/word/2015/wordml/symex" xmlns:wpg="http://schemas.microsoft.com/office/word/2010/wordprocessingGroup" xmlns:wpi="http://schemas.microsoft.com/office/word/2010/wordprocessingInk" xmlns:wne="http://schemas.microsoft.com/office/word/2006/wordml" xmlns:wps="http://schemas.microsoft.com/office/word/2010/wordprocessingShape" mc:Ignorable="w14 w15 w16se w16cid wp14">
+<w:ftr xmlns:o="urn:schemas-microsoft-com:office:office" xmlns:r="http://schemas.openxmlformats.org/officeDocument/2006/relationships" xmlns:v="urn:schemas-microsoft-com:vml" xmlns:w="http://schemas.openxmlformats.org/wordprocessingml/2006/main" xmlns:w10="urn:schemas-microsoft-com:office:word" xmlns:wp="http://schemas.openxmlformats.org/drawingml/2006/wordprocessingDrawing" xmlns:wps="http://schemas.microsoft.com/office/word/2010/wordprocessingShape" xmlns:wpg="http://schemas.microsoft.com/office/word/2010/wordprocessingGroup" xmlns:mc="http://schemas.openxmlformats.org/markup-compatibility/2006" xmlns:wp14="http://schemas.microsoft.com/office/word/2010/wordprocessingDrawing" xmlns:w14="http://schemas.microsoft.com/office/word/2010/wordml" mc:Ignorable="w14 wp14">
   <w:sdt>
     <w:sdtPr>
-      <w:rPr>
-        <w:rStyle w:val="PageNumber"/>
-      </w:rPr>
-      <w:id w:val="1615099331"/>
       <w:docPartObj>
         <w:docPartGallery w:val="Page Numbers (Bottom of Page)"/>
-        <w:docPartUnique/>
+        <w:docPartUnique w:val="true"/>
       </w:docPartObj>
+      <w:id w:val="177747958"/>
     </w:sdtPr>
-    <w:sdtEndPr>
-      <w:rPr>
-        <w:rStyle w:val="PageNumber"/>
-      </w:rPr>
-    </w:sdtEndPr>
     <w:sdtContent>
       <w:p>
         <w:pPr>
           <w:pStyle w:val="Footer"/>
-          <w:framePr w:wrap="none" w:vAnchor="text" w:hAnchor="margin" w:xAlign="center" w:y="1"/>
           <w:rPr>
-            <w:rStyle w:val="PageNumber"/>
+            <w:rStyle w:val="Pagenumber"/>
           </w:rPr>
         </w:pPr>
         <w:r>
           <w:rPr>
-            <w:rStyle w:val="PageNumber"/>
+            <w:rStyle w:val="Pagenumber"/>
           </w:rPr>
           <w:fldChar w:fldCharType="begin"/>
         </w:r>
         <w:r>
           <w:rPr>
-            <w:rStyle w:val="PageNumber"/>
+            <w:rStyle w:val="Pagenumber"/>
           </w:rPr>
-          <w:instrText xml:space="preserve"> PAGE </w:instrText>
+          <w:instrText> PAGE </w:instrText>
         </w:r>
         <w:r>
           <w:rPr>
-            <w:rStyle w:val="PageNumber"/>
+            <w:rStyle w:val="Pagenumber"/>
+          </w:rPr>
+          <w:fldChar w:fldCharType="separate"/>
+        </w:r>
+        <w:r>
+          <w:rPr>
+            <w:rStyle w:val="Pagenumber"/>
+          </w:rPr>
+          <w:t>2</w:t>
+        </w:r>
+        <w:r>
+          <w:rPr>
+            <w:rStyle w:val="Pagenumber"/>
           </w:rPr>
           <w:fldChar w:fldCharType="end"/>
         </w:r>
@@ -824,123 +1161,43 @@
   <w:p>
     <w:pPr>
       <w:pStyle w:val="Footer"/>
+      <w:rPr/>
     </w:pPr>
+    <w:r>
+      <w:rPr/>
+    </w:r>
   </w:p>
 </w:ftr>
 </file>
 
-<file path=word/footer2.xml><?xml version="1.0" encoding="utf-8"?>
-<w:ftr xmlns:wpc="http://schemas.microsoft.com/office/word/2010/wordprocessingCanvas" xmlns:cx="http://schemas.microsoft.com/office/drawing/2014/chartex" xmlns:cx1="http://schemas.microsoft.com/office/drawing/2015/9/8/chartex" xmlns:cx2="http://schemas.microsoft.com/office/drawing/2015/10/21/chartex" xmlns:cx3="http://schemas.microsoft.com/office/drawing/2016/5/9/chartex" xmlns:cx4="http://schemas.microsoft.com/office/drawing/2016/5/10/chartex" xmlns:cx5="http://schemas.microsoft.com/office/drawing/2016/5/11/chartex" xmlns:cx6="http://schemas.microsoft.com/office/drawing/2016/5/12/chartex" xmlns:cx7="http://schemas.microsoft.com/office/drawing/2016/5/13/chartex" xmlns:cx8="http://schemas.microsoft.com/office/drawing/2016/5/14/chartex" xmlns:mc="http://schemas.openxmlformats.org/markup-compatibility/2006" xmlns:aink="http://schemas.microsoft.com/office/drawing/2016/ink" xmlns:am3d="http://schemas.microsoft.com/office/drawing/2017/model3d" xmlns:o="urn:schemas-microsoft-com:office:office" xmlns:r="http://schemas.openxmlformats.org/officeDocument/2006/relationships" xmlns:m="http://schemas.openxmlformats.org/officeDocument/2006/math" xmlns:v="urn:schemas-microsoft-com:vml" xmlns:wp14="http://schemas.microsoft.com/office/word/2010/wordprocessingDrawing" xmlns:wp="http://schemas.openxmlformats.org/drawingml/2006/wordprocessingDrawing" xmlns:w10="urn:schemas-microsoft-com:office:word" xmlns:w="http://schemas.openxmlformats.org/wordprocessingml/2006/main" xmlns:w14="http://schemas.microsoft.com/office/word/2010/wordml" xmlns:w15="http://schemas.microsoft.com/office/word/2012/wordml" xmlns:w16cid="http://schemas.microsoft.com/office/word/2016/wordml/cid" xmlns:w16se="http://schemas.microsoft.com/office/word/2015/wordml/symex" xmlns:wpg="http://schemas.microsoft.com/office/word/2010/wordprocessingGroup" xmlns:wpi="http://schemas.microsoft.com/office/word/2010/wordprocessingInk" xmlns:wne="http://schemas.microsoft.com/office/word/2006/wordml" xmlns:wps="http://schemas.microsoft.com/office/word/2010/wordprocessingShape" mc:Ignorable="w14 w15 w16se w16cid wp14">
-  <w:sdt>
-    <w:sdtPr>
-      <w:rPr>
-        <w:rStyle w:val="PageNumber"/>
-      </w:rPr>
-      <w:id w:val="-1979370464"/>
-      <w:docPartObj>
-        <w:docPartGallery w:val="Page Numbers (Bottom of Page)"/>
-        <w:docPartUnique/>
-      </w:docPartObj>
-    </w:sdtPr>
-    <w:sdtEndPr>
-      <w:rPr>
-        <w:rStyle w:val="PageNumber"/>
-      </w:rPr>
-    </w:sdtEndPr>
-    <w:sdtContent>
-      <w:p>
-        <w:pPr>
-          <w:pStyle w:val="Footer"/>
-          <w:framePr w:wrap="none" w:vAnchor="text" w:hAnchor="margin" w:xAlign="center" w:y="1"/>
-          <w:rPr>
-            <w:rStyle w:val="PageNumber"/>
-          </w:rPr>
-        </w:pPr>
-        <w:r>
-          <w:rPr>
-            <w:rStyle w:val="PageNumber"/>
-          </w:rPr>
-          <w:fldChar w:fldCharType="begin"/>
-        </w:r>
-        <w:r>
-          <w:rPr>
-            <w:rStyle w:val="PageNumber"/>
-          </w:rPr>
-          <w:instrText xml:space="preserve"> PAGE </w:instrText>
-        </w:r>
-        <w:r>
-          <w:rPr>
-            <w:rStyle w:val="PageNumber"/>
-          </w:rPr>
-          <w:fldChar w:fldCharType="separate"/>
-        </w:r>
-        <w:r>
-          <w:rPr>
-            <w:rStyle w:val="PageNumber"/>
-            <w:noProof/>
-          </w:rPr>
-          <w:t>1</w:t>
-        </w:r>
-        <w:r>
-          <w:rPr>
-            <w:rStyle w:val="PageNumber"/>
-          </w:rPr>
-          <w:fldChar w:fldCharType="end"/>
-        </w:r>
-      </w:p>
-    </w:sdtContent>
-  </w:sdt>
-  <w:p>
-    <w:pPr>
-      <w:pStyle w:val="Footer"/>
-    </w:pPr>
-  </w:p>
-</w:ftr>
-</file>
-
-<file path=word/footnotes.xml><?xml version="1.0" encoding="utf-8"?>
-<w:footnotes xmlns:wpc="http://schemas.microsoft.com/office/word/2010/wordprocessingCanvas" xmlns:cx="http://schemas.microsoft.com/office/drawing/2014/chartex" xmlns:cx1="http://schemas.microsoft.com/office/drawing/2015/9/8/chartex" xmlns:cx2="http://schemas.microsoft.com/office/drawing/2015/10/21/chartex" xmlns:cx3="http://schemas.microsoft.com/office/drawing/2016/5/9/chartex" xmlns:cx4="http://schemas.microsoft.com/office/drawing/2016/5/10/chartex" xmlns:cx5="http://schemas.microsoft.com/office/drawing/2016/5/11/chartex" xmlns:cx6="http://schemas.microsoft.com/office/drawing/2016/5/12/chartex" xmlns:cx7="http://schemas.microsoft.com/office/drawing/2016/5/13/chartex" xmlns:cx8="http://schemas.microsoft.com/office/drawing/2016/5/14/chartex" xmlns:mc="http://schemas.openxmlformats.org/markup-compatibility/2006" xmlns:aink="http://schemas.microsoft.com/office/drawing/2016/ink" xmlns:am3d="http://schemas.microsoft.com/office/drawing/2017/model3d" xmlns:o="urn:schemas-microsoft-com:office:office" xmlns:r="http://schemas.openxmlformats.org/officeDocument/2006/relationships" xmlns:m="http://schemas.openxmlformats.org/officeDocument/2006/math" xmlns:v="urn:schemas-microsoft-com:vml" xmlns:wp14="http://schemas.microsoft.com/office/word/2010/wordprocessingDrawing" xmlns:wp="http://schemas.openxmlformats.org/drawingml/2006/wordprocessingDrawing" xmlns:w10="urn:schemas-microsoft-com:office:word" xmlns:w="http://schemas.openxmlformats.org/wordprocessingml/2006/main" xmlns:w14="http://schemas.microsoft.com/office/word/2010/wordml" xmlns:w15="http://schemas.microsoft.com/office/word/2012/wordml" xmlns:w16cid="http://schemas.microsoft.com/office/word/2016/wordml/cid" xmlns:w16se="http://schemas.microsoft.com/office/word/2015/wordml/symex" xmlns:wpg="http://schemas.microsoft.com/office/word/2010/wordprocessingGroup" xmlns:wpi="http://schemas.microsoft.com/office/word/2010/wordprocessingInk" xmlns:wne="http://schemas.microsoft.com/office/word/2006/wordml" xmlns:wps="http://schemas.microsoft.com/office/word/2010/wordprocessingShape" mc:Ignorable="w14 w15 w16se w16cid wp14">
-  <w:footnote w:type="separator" w:id="-1">
-    <w:p>
-      <w:r>
-        <w:separator/>
-      </w:r>
-    </w:p>
-  </w:footnote>
-  <w:footnote w:type="continuationSeparator" w:id="0">
-    <w:p>
-      <w:r>
-        <w:continuationSeparator/>
-      </w:r>
-    </w:p>
-  </w:footnote>
-</w:footnotes>
-</file>
-
 <file path=word/styles.xml><?xml version="1.0" encoding="utf-8"?>
-<w:styles xmlns:mc="http://schemas.openxmlformats.org/markup-compatibility/2006" xmlns:r="http://schemas.openxmlformats.org/officeDocument/2006/relationships" xmlns:w="http://schemas.openxmlformats.org/wordprocessingml/2006/main" xmlns:w14="http://schemas.microsoft.com/office/word/2010/wordml" xmlns:w15="http://schemas.microsoft.com/office/word/2012/wordml" xmlns:w16cid="http://schemas.microsoft.com/office/word/2016/wordml/cid" xmlns:w16se="http://schemas.microsoft.com/office/word/2015/wordml/symex" mc:Ignorable="w14 w15 w16se w16cid">
+<w:styles xmlns:w="http://schemas.openxmlformats.org/wordprocessingml/2006/main" xmlns:w14="http://schemas.microsoft.com/office/word/2010/wordml" xmlns:mc="http://schemas.openxmlformats.org/markup-compatibility/2006" mc:Ignorable="w14">
   <w:docDefaults>
     <w:rPrDefault>
       <w:rPr>
-        <w:rFonts w:asciiTheme="minorHAnsi" w:eastAsiaTheme="minorHAnsi" w:hAnsiTheme="minorHAnsi" w:cstheme="minorBidi"/>
+        <w:rFonts w:ascii="Calibri" w:hAnsi="Calibri" w:eastAsia="Calibri" w:cs="" w:asciiTheme="minorHAnsi" w:cstheme="minorBidi" w:eastAsiaTheme="minorHAnsi" w:hAnsiTheme="minorHAnsi"/>
         <w:sz w:val="24"/>
         <w:szCs w:val="24"/>
         <w:lang w:val="en-SG" w:eastAsia="en-US" w:bidi="ar-SA"/>
       </w:rPr>
     </w:rPrDefault>
-    <w:pPrDefault/>
+    <w:pPrDefault>
+      <w:pPr>
+        <w:suppressAutoHyphens w:val="true"/>
+      </w:pPr>
+    </w:pPrDefault>
   </w:docDefaults>
   <w:latentStyles w:defLockedState="0" w:defUIPriority="99" w:defSemiHidden="0" w:defUnhideWhenUsed="0" w:defQFormat="0" w:count="375">
     <w:lsdException w:name="Normal" w:uiPriority="0" w:qFormat="1"/>
     <w:lsdException w:name="heading 1" w:uiPriority="9" w:qFormat="1"/>
-    <w:lsdException w:name="heading 2" w:semiHidden="1" w:uiPriority="9" w:unhideWhenUsed="1" w:qFormat="1"/>
-    <w:lsdException w:name="heading 3" w:semiHidden="1" w:uiPriority="9" w:unhideWhenUsed="1" w:qFormat="1"/>
-    <w:lsdException w:name="heading 4" w:semiHidden="1" w:uiPriority="9" w:unhideWhenUsed="1" w:qFormat="1"/>
-    <w:lsdException w:name="heading 5" w:semiHidden="1" w:uiPriority="9" w:unhideWhenUsed="1" w:qFormat="1"/>
-    <w:lsdException w:name="heading 6" w:semiHidden="1" w:uiPriority="9" w:unhideWhenUsed="1" w:qFormat="1"/>
-    <w:lsdException w:name="heading 7" w:semiHidden="1" w:uiPriority="9" w:unhideWhenUsed="1" w:qFormat="1"/>
-    <w:lsdException w:name="heading 8" w:semiHidden="1" w:uiPriority="9" w:unhideWhenUsed="1" w:qFormat="1"/>
-    <w:lsdException w:name="heading 9" w:semiHidden="1" w:uiPriority="9" w:unhideWhenUsed="1" w:qFormat="1"/>
+    <w:lsdException w:name="heading 2" w:uiPriority="9" w:semiHidden="1" w:unhideWhenUsed="1" w:qFormat="1"/>
+    <w:lsdException w:name="heading 3" w:uiPriority="9" w:semiHidden="1" w:unhideWhenUsed="1" w:qFormat="1"/>
+    <w:lsdException w:name="heading 4" w:uiPriority="9" w:semiHidden="1" w:unhideWhenUsed="1" w:qFormat="1"/>
+    <w:lsdException w:name="heading 5" w:uiPriority="9" w:semiHidden="1" w:unhideWhenUsed="1" w:qFormat="1"/>
+    <w:lsdException w:name="heading 6" w:uiPriority="9" w:semiHidden="1" w:unhideWhenUsed="1" w:qFormat="1"/>
+    <w:lsdException w:name="heading 7" w:uiPriority="9" w:semiHidden="1" w:unhideWhenUsed="1" w:qFormat="1"/>
+    <w:lsdException w:name="heading 8" w:uiPriority="9" w:semiHidden="1" w:unhideWhenUsed="1" w:qFormat="1"/>
+    <w:lsdException w:name="heading 9" w:uiPriority="9" w:semiHidden="1" w:unhideWhenUsed="1" w:qFormat="1"/>
     <w:lsdException w:name="index 1" w:semiHidden="1" w:unhideWhenUsed="1"/>
     <w:lsdException w:name="index 2" w:semiHidden="1" w:unhideWhenUsed="1"/>
     <w:lsdException w:name="index 3" w:semiHidden="1" w:unhideWhenUsed="1"/>
@@ -950,22 +1207,22 @@
     <w:lsdException w:name="index 7" w:semiHidden="1" w:unhideWhenUsed="1"/>
     <w:lsdException w:name="index 8" w:semiHidden="1" w:unhideWhenUsed="1"/>
     <w:lsdException w:name="index 9" w:semiHidden="1" w:unhideWhenUsed="1"/>
-    <w:lsdException w:name="toc 1" w:semiHidden="1" w:uiPriority="39" w:unhideWhenUsed="1"/>
-    <w:lsdException w:name="toc 2" w:semiHidden="1" w:uiPriority="39" w:unhideWhenUsed="1"/>
-    <w:lsdException w:name="toc 3" w:semiHidden="1" w:uiPriority="39" w:unhideWhenUsed="1"/>
-    <w:lsdException w:name="toc 4" w:semiHidden="1" w:uiPriority="39" w:unhideWhenUsed="1"/>
-    <w:lsdException w:name="toc 5" w:semiHidden="1" w:uiPriority="39" w:unhideWhenUsed="1"/>
-    <w:lsdException w:name="toc 6" w:semiHidden="1" w:uiPriority="39" w:unhideWhenUsed="1"/>
-    <w:lsdException w:name="toc 7" w:semiHidden="1" w:uiPriority="39" w:unhideWhenUsed="1"/>
-    <w:lsdException w:name="toc 8" w:semiHidden="1" w:uiPriority="39" w:unhideWhenUsed="1"/>
-    <w:lsdException w:name="toc 9" w:semiHidden="1" w:uiPriority="39" w:unhideWhenUsed="1"/>
+    <w:lsdException w:name="toc 1" w:uiPriority="39" w:semiHidden="1" w:unhideWhenUsed="1"/>
+    <w:lsdException w:name="toc 2" w:uiPriority="39" w:semiHidden="1" w:unhideWhenUsed="1"/>
+    <w:lsdException w:name="toc 3" w:uiPriority="39" w:semiHidden="1" w:unhideWhenUsed="1"/>
+    <w:lsdException w:name="toc 4" w:uiPriority="39" w:semiHidden="1" w:unhideWhenUsed="1"/>
+    <w:lsdException w:name="toc 5" w:uiPriority="39" w:semiHidden="1" w:unhideWhenUsed="1"/>
+    <w:lsdException w:name="toc 6" w:uiPriority="39" w:semiHidden="1" w:unhideWhenUsed="1"/>
+    <w:lsdException w:name="toc 7" w:uiPriority="39" w:semiHidden="1" w:unhideWhenUsed="1"/>
+    <w:lsdException w:name="toc 8" w:uiPriority="39" w:semiHidden="1" w:unhideWhenUsed="1"/>
+    <w:lsdException w:name="toc 9" w:uiPriority="39" w:semiHidden="1" w:unhideWhenUsed="1"/>
     <w:lsdException w:name="Normal Indent" w:semiHidden="1" w:unhideWhenUsed="1"/>
     <w:lsdException w:name="footnote text" w:semiHidden="1" w:unhideWhenUsed="1"/>
     <w:lsdException w:name="annotation text" w:semiHidden="1" w:unhideWhenUsed="1"/>
     <w:lsdException w:name="header" w:semiHidden="1" w:unhideWhenUsed="1"/>
     <w:lsdException w:name="footer" w:semiHidden="1" w:unhideWhenUsed="1"/>
     <w:lsdException w:name="index heading" w:semiHidden="1" w:unhideWhenUsed="1"/>
-    <w:lsdException w:name="caption" w:semiHidden="1" w:uiPriority="35" w:unhideWhenUsed="1" w:qFormat="1"/>
+    <w:lsdException w:name="caption" w:uiPriority="35" w:semiHidden="1" w:unhideWhenUsed="1" w:qFormat="1"/>
     <w:lsdException w:name="table of figures" w:semiHidden="1" w:unhideWhenUsed="1"/>
     <w:lsdException w:name="envelope address" w:semiHidden="1" w:unhideWhenUsed="1"/>
     <w:lsdException w:name="envelope return" w:semiHidden="1" w:unhideWhenUsed="1"/>
@@ -996,7 +1253,7 @@
     <w:lsdException w:name="Title" w:uiPriority="10" w:qFormat="1"/>
     <w:lsdException w:name="Closing" w:semiHidden="1" w:unhideWhenUsed="1"/>
     <w:lsdException w:name="Signature" w:semiHidden="1" w:unhideWhenUsed="1"/>
-    <w:lsdException w:name="Default Paragraph Font" w:semiHidden="1" w:uiPriority="1" w:unhideWhenUsed="1"/>
+    <w:lsdException w:name="Default Paragraph Font" w:uiPriority="1" w:semiHidden="1" w:unhideWhenUsed="1"/>
     <w:lsdException w:name="Body Text" w:semiHidden="1" w:unhideWhenUsed="1"/>
     <w:lsdException w:name="Body Text Indent" w:semiHidden="1" w:unhideWhenUsed="1"/>
     <w:lsdException w:name="List Continue" w:semiHidden="1" w:unhideWhenUsed="1"/>
@@ -1196,8 +1453,8 @@
     <w:lsdException w:name="Subtle Reference" w:uiPriority="31" w:qFormat="1"/>
     <w:lsdException w:name="Intense Reference" w:uiPriority="32" w:qFormat="1"/>
     <w:lsdException w:name="Book Title" w:uiPriority="33" w:qFormat="1"/>
-    <w:lsdException w:name="Bibliography" w:semiHidden="1" w:uiPriority="37" w:unhideWhenUsed="1"/>
-    <w:lsdException w:name="TOC Heading" w:semiHidden="1" w:uiPriority="39" w:unhideWhenUsed="1" w:qFormat="1"/>
+    <w:lsdException w:name="Bibliography" w:uiPriority="37" w:semiHidden="1" w:unhideWhenUsed="1"/>
+    <w:lsdException w:name="TOC Heading" w:uiPriority="39" w:semiHidden="1" w:unhideWhenUsed="1" w:qFormat="1"/>
     <w:lsdException w:name="Plain Table 1" w:uiPriority="41"/>
     <w:lsdException w:name="Plain Table 2" w:uiPriority="42"/>
     <w:lsdException w:name="Plain Table 3" w:uiPriority="43"/>
@@ -1307,16 +1564,139 @@
     <w:lsdException w:name="Hashtag" w:semiHidden="1" w:unhideWhenUsed="1"/>
     <w:lsdException w:name="Unresolved Mention" w:semiHidden="1" w:unhideWhenUsed="1"/>
   </w:latentStyles>
-  <w:style w:type="paragraph" w:default="1" w:styleId="Normal">
+  <w:style w:type="paragraph" w:styleId="Normal" w:default="1">
     <w:name w:val="Normal"/>
     <w:qFormat/>
-    <w:rsid w:val="00C63219"/>
+    <w:rsid w:val="00c63219"/>
+    <w:pPr>
+      <w:widowControl/>
+      <w:bidi w:val="0"/>
+      <w:spacing w:before="0" w:after="0"/>
+      <w:jc w:val="left"/>
+    </w:pPr>
+    <w:rPr>
+      <w:rFonts w:ascii="Calibri" w:hAnsi="Calibri" w:eastAsia="Calibri" w:cs="" w:asciiTheme="minorHAnsi" w:cstheme="minorBidi" w:eastAsiaTheme="minorHAnsi" w:hAnsiTheme="minorHAnsi"/>
+      <w:color w:val="auto"/>
+      <w:kern w:val="0"/>
+      <w:sz w:val="24"/>
+      <w:szCs w:val="24"/>
+      <w:lang w:val="en-SG" w:eastAsia="en-US" w:bidi="ar-SA"/>
+    </w:rPr>
   </w:style>
-  <w:style w:type="character" w:default="1" w:styleId="DefaultParagraphFont">
+  <w:style w:type="character" w:styleId="DefaultParagraphFont" w:default="1">
     <w:name w:val="Default Paragraph Font"/>
     <w:uiPriority w:val="1"/>
     <w:semiHidden/>
     <w:unhideWhenUsed/>
+    <w:qFormat/>
+    <w:rPr/>
+  </w:style>
+  <w:style w:type="character" w:styleId="FooterChar" w:customStyle="1">
+    <w:name w:val="Footer Char"/>
+    <w:basedOn w:val="DefaultParagraphFont"/>
+    <w:link w:val="Footer"/>
+    <w:uiPriority w:val="99"/>
+    <w:qFormat/>
+    <w:rsid w:val="00c63219"/>
+    <w:rPr/>
+  </w:style>
+  <w:style w:type="character" w:styleId="Pagenumber">
+    <w:name w:val="page number"/>
+    <w:basedOn w:val="DefaultParagraphFont"/>
+    <w:uiPriority w:val="99"/>
+    <w:semiHidden/>
+    <w:unhideWhenUsed/>
+    <w:qFormat/>
+    <w:rsid w:val="00c63219"/>
+    <w:rPr/>
+  </w:style>
+  <w:style w:type="paragraph" w:styleId="Heading">
+    <w:name w:val="Heading"/>
+    <w:basedOn w:val="Normal"/>
+    <w:next w:val="TextBody"/>
+    <w:qFormat/>
+    <w:pPr>
+      <w:keepNext w:val="true"/>
+      <w:spacing w:before="240" w:after="120"/>
+    </w:pPr>
+    <w:rPr>
+      <w:rFonts w:ascii="Liberation Sans" w:hAnsi="Liberation Sans" w:eastAsia="Noto Sans CJK SC" w:cs="Lohit Devanagari"/>
+      <w:sz w:val="28"/>
+      <w:szCs w:val="28"/>
+    </w:rPr>
+  </w:style>
+  <w:style w:type="paragraph" w:styleId="TextBody">
+    <w:name w:val="Body Text"/>
+    <w:basedOn w:val="Normal"/>
+    <w:pPr>
+      <w:spacing w:lineRule="auto" w:line="276" w:before="0" w:after="140"/>
+    </w:pPr>
+    <w:rPr/>
+  </w:style>
+  <w:style w:type="paragraph" w:styleId="List">
+    <w:name w:val="List"/>
+    <w:basedOn w:val="TextBody"/>
+    <w:pPr/>
+    <w:rPr>
+      <w:rFonts w:cs="Lohit Devanagari"/>
+    </w:rPr>
+  </w:style>
+  <w:style w:type="paragraph" w:styleId="Caption">
+    <w:name w:val="Caption"/>
+    <w:basedOn w:val="Normal"/>
+    <w:qFormat/>
+    <w:pPr>
+      <w:suppressLineNumbers/>
+      <w:spacing w:before="120" w:after="120"/>
+    </w:pPr>
+    <w:rPr>
+      <w:rFonts w:cs="Lohit Devanagari"/>
+      <w:i/>
+      <w:iCs/>
+      <w:sz w:val="24"/>
+      <w:szCs w:val="24"/>
+    </w:rPr>
+  </w:style>
+  <w:style w:type="paragraph" w:styleId="Index">
+    <w:name w:val="Index"/>
+    <w:basedOn w:val="Normal"/>
+    <w:qFormat/>
+    <w:pPr>
+      <w:suppressLineNumbers/>
+    </w:pPr>
+    <w:rPr>
+      <w:rFonts w:cs="Lohit Devanagari"/>
+    </w:rPr>
+  </w:style>
+  <w:style w:type="paragraph" w:styleId="HeaderandFooter">
+    <w:name w:val="Header and Footer"/>
+    <w:basedOn w:val="Normal"/>
+    <w:qFormat/>
+    <w:pPr/>
+    <w:rPr/>
+  </w:style>
+  <w:style w:type="paragraph" w:styleId="Footer">
+    <w:name w:val="Footer"/>
+    <w:basedOn w:val="Normal"/>
+    <w:link w:val="FooterChar"/>
+    <w:uiPriority w:val="99"/>
+    <w:unhideWhenUsed/>
+    <w:rsid w:val="00c63219"/>
+    <w:pPr>
+      <w:tabs>
+        <w:tab w:val="clear" w:pos="720"/>
+        <w:tab w:val="center" w:pos="4680" w:leader="none"/>
+        <w:tab w:val="right" w:pos="9360" w:leader="none"/>
+      </w:tabs>
+    </w:pPr>
+    <w:rPr/>
+  </w:style>
+  <w:style w:type="numbering" w:styleId="NoList" w:default="1">
+    <w:name w:val="No List"/>
+    <w:uiPriority w:val="99"/>
+    <w:semiHidden/>
+    <w:unhideWhenUsed/>
+    <w:qFormat/>
   </w:style>
   <w:style w:type="table" w:default="1" w:styleId="TableNormal">
     <w:name w:val="Normal Table"/>
@@ -1324,7 +1704,6 @@
     <w:semiHidden/>
     <w:unhideWhenUsed/>
     <w:tblPr>
-      <w:tblInd w:w="0" w:type="dxa"/>
       <w:tblCellMar>
         <w:top w:w="0" w:type="dxa"/>
         <w:left w:w="108" w:type="dxa"/>
@@ -1333,54 +1712,19 @@
       </w:tblCellMar>
     </w:tblPr>
   </w:style>
-  <w:style w:type="numbering" w:default="1" w:styleId="NoList">
-    <w:name w:val="No List"/>
-    <w:uiPriority w:val="99"/>
-    <w:semiHidden/>
-    <w:unhideWhenUsed/>
-  </w:style>
-  <w:style w:type="paragraph" w:styleId="Footer">
-    <w:name w:val="footer"/>
-    <w:basedOn w:val="Normal"/>
-    <w:link w:val="FooterChar"/>
-    <w:uiPriority w:val="99"/>
-    <w:unhideWhenUsed/>
-    <w:rsid w:val="00C63219"/>
-    <w:pPr>
-      <w:tabs>
-        <w:tab w:val="center" w:pos="4680"/>
-        <w:tab w:val="right" w:pos="9360"/>
-      </w:tabs>
-    </w:pPr>
-  </w:style>
-  <w:style w:type="character" w:customStyle="1" w:styleId="FooterChar">
-    <w:name w:val="Footer Char"/>
-    <w:basedOn w:val="DefaultParagraphFont"/>
-    <w:link w:val="Footer"/>
-    <w:uiPriority w:val="99"/>
-    <w:rsid w:val="00C63219"/>
-  </w:style>
-  <w:style w:type="character" w:styleId="PageNumber">
-    <w:name w:val="page number"/>
-    <w:basedOn w:val="DefaultParagraphFont"/>
-    <w:uiPriority w:val="99"/>
-    <w:semiHidden/>
-    <w:unhideWhenUsed/>
-    <w:rsid w:val="00C63219"/>
-  </w:style>
   <w:style w:type="table" w:styleId="TableGrid">
     <w:name w:val="Table Grid"/>
     <w:basedOn w:val="TableNormal"/>
     <w:uiPriority w:val="39"/>
-    <w:rsid w:val="00C63219"/>
+    <w:rsid w:val="00c63219"/>
     <w:tblPr>
       <w:tblBorders>
-        <w:top w:val="single" w:sz="4" w:space="0" w:color="auto"/>
-        <w:left w:val="single" w:sz="4" w:space="0" w:color="auto"/>
-        <w:bottom w:val="single" w:sz="4" w:space="0" w:color="auto"/>
-        <w:right w:val="single" w:sz="4" w:space="0" w:color="auto"/>
-        <w:insideH w:val="single" w:sz="4" w:space="0" w:color="auto"/>
-        <w:insideV w:val="single" w:sz="4" w:space="0" w:color="auto"/>
+        <w:top w:val="single" w:color="auto" w:sz="4" w:space="0"/>
+        <w:left w:val="single" w:color="auto" w:sz="4" w:space="0"/>
+        <w:bottom w:val="single" w:color="auto" w:sz="4" w:space="0"/>
+        <w:right w:val="single" w:color="auto" w:sz="4" w:space="0"/>
+        <w:insideH w:val="single" w:color="auto" w:sz="4" w:space="0"/>
+        <w:insideV w:val="single" w:color="auto" w:sz="4" w:space="0"/>
       </w:tblBorders>
     </w:tblPr>
   </w:style>

</xml_diff>